<commit_message>
Updated documentation for new instruction
</commit_message>
<xml_diff>
--- a/docs/Training/Scratch VHDL User Guide.docx
+++ b/docs/Training/Scratch VHDL User Guide.docx
@@ -1,6 +1,6 @@
 
 <file path=word/document.xml><?xml version="1.0" encoding="utf-8"?>
-<w:document xmlns:wpc="http://schemas.microsoft.com/office/word/2010/wordprocessingCanvas" xmlns:cx="http://schemas.microsoft.com/office/drawing/2014/chartex" xmlns:cx1="http://schemas.microsoft.com/office/drawing/2015/9/8/chartex" xmlns:cx2="http://schemas.microsoft.com/office/drawing/2015/10/21/chartex" xmlns:cx3="http://schemas.microsoft.com/office/drawing/2016/5/9/chartex" xmlns:cx4="http://schemas.microsoft.com/office/drawing/2016/5/10/chartex" xmlns:cx5="http://schemas.microsoft.com/office/drawing/2016/5/11/chartex" xmlns:cx6="http://schemas.microsoft.com/office/drawing/2016/5/12/chartex" xmlns:cx7="http://schemas.microsoft.com/office/drawing/2016/5/13/chartex" xmlns:cx8="http://schemas.microsoft.com/office/drawing/2016/5/14/chartex" xmlns:mc="http://schemas.openxmlformats.org/markup-compatibility/2006" xmlns:aink="http://schemas.microsoft.com/office/drawing/2016/ink" xmlns:am3d="http://schemas.microsoft.com/office/drawing/2017/model3d" xmlns:o="urn:schemas-microsoft-com:office:office" xmlns:oel="http://schemas.microsoft.com/office/2019/extlst" xmlns:r="http://schemas.openxmlformats.org/officeDocument/2006/relationships" xmlns:m="http://schemas.openxmlformats.org/officeDocument/2006/math" xmlns:v="urn:schemas-microsoft-com:vml" xmlns:wp14="http://schemas.microsoft.com/office/word/2010/wordprocessingDrawing" xmlns:wp="http://schemas.openxmlformats.org/drawingml/2006/wordprocessingDrawing" xmlns:w10="urn:schemas-microsoft-com:office:word" xmlns:w="http://schemas.openxmlformats.org/wordprocessingml/2006/main" xmlns:w14="http://schemas.microsoft.com/office/word/2010/wordml" xmlns:w15="http://schemas.microsoft.com/office/word/2012/wordml" xmlns:w16cex="http://schemas.microsoft.com/office/word/2018/wordml/cex" xmlns:w16cid="http://schemas.microsoft.com/office/word/2016/wordml/cid" xmlns:w16="http://schemas.microsoft.com/office/word/2018/wordml" xmlns:w16du="http://schemas.microsoft.com/office/word/2023/wordml/word16du" xmlns:w16sdtdh="http://schemas.microsoft.com/office/word/2020/wordml/sdtdatahash" xmlns:w16se="http://schemas.microsoft.com/office/word/2015/wordml/symex" xmlns:wpg="http://schemas.microsoft.com/office/word/2010/wordprocessingGroup" xmlns:wpi="http://schemas.microsoft.com/office/word/2010/wordprocessingInk" xmlns:wne="http://schemas.microsoft.com/office/word/2006/wordml" xmlns:wps="http://schemas.microsoft.com/office/word/2010/wordprocessingShape" mc:Ignorable="w14 w15 w16se w16cid w16 w16cex w16sdtdh wp14">
+<w:document xmlns:wpc="http://schemas.microsoft.com/office/word/2010/wordprocessingCanvas" xmlns:cx="http://schemas.microsoft.com/office/drawing/2014/chartex" xmlns:cx1="http://schemas.microsoft.com/office/drawing/2015/9/8/chartex" xmlns:cx2="http://schemas.microsoft.com/office/drawing/2015/10/21/chartex" xmlns:cx3="http://schemas.microsoft.com/office/drawing/2016/5/9/chartex" xmlns:cx4="http://schemas.microsoft.com/office/drawing/2016/5/10/chartex" xmlns:cx5="http://schemas.microsoft.com/office/drawing/2016/5/11/chartex" xmlns:cx6="http://schemas.microsoft.com/office/drawing/2016/5/12/chartex" xmlns:cx7="http://schemas.microsoft.com/office/drawing/2016/5/13/chartex" xmlns:cx8="http://schemas.microsoft.com/office/drawing/2016/5/14/chartex" xmlns:mc="http://schemas.openxmlformats.org/markup-compatibility/2006" xmlns:aink="http://schemas.microsoft.com/office/drawing/2016/ink" xmlns:am3d="http://schemas.microsoft.com/office/drawing/2017/model3d" xmlns:o="urn:schemas-microsoft-com:office:office" xmlns:oel="http://schemas.microsoft.com/office/2019/extlst" xmlns:r="http://schemas.openxmlformats.org/officeDocument/2006/relationships" xmlns:m="http://schemas.openxmlformats.org/officeDocument/2006/math" xmlns:v="urn:schemas-microsoft-com:vml" xmlns:wp14="http://schemas.microsoft.com/office/word/2010/wordprocessingDrawing" xmlns:wp="http://schemas.openxmlformats.org/drawingml/2006/wordprocessingDrawing" xmlns:w10="urn:schemas-microsoft-com:office:word" xmlns:w="http://schemas.openxmlformats.org/wordprocessingml/2006/main" xmlns:w14="http://schemas.microsoft.com/office/word/2010/wordml" xmlns:w15="http://schemas.microsoft.com/office/word/2012/wordml" xmlns:w16cex="http://schemas.microsoft.com/office/word/2018/wordml/cex" xmlns:w16cid="http://schemas.microsoft.com/office/word/2016/wordml/cid" xmlns:w16="http://schemas.microsoft.com/office/word/2018/wordml" xmlns:w16sdtdh="http://schemas.microsoft.com/office/word/2020/wordml/sdtdatahash" xmlns:w16se="http://schemas.microsoft.com/office/word/2015/wordml/symex" xmlns:wpg="http://schemas.microsoft.com/office/word/2010/wordprocessingGroup" xmlns:wpi="http://schemas.microsoft.com/office/word/2010/wordprocessingInk" xmlns:wne="http://schemas.microsoft.com/office/word/2006/wordml" xmlns:wps="http://schemas.microsoft.com/office/word/2010/wordprocessingShape" mc:Ignorable="w14 w15 w16se w16cid w16 w16cex w16sdtdh wp14">
   <w:body>
     <w:p>
       <w:pPr>
@@ -20,23 +20,7 @@
     </w:p>
     <w:p>
       <w:r>
-        <w:t xml:space="preserve">Scratch VHDL has been written as an education tool. It provides people with experience of the full design process for FPGAs without them having to learn VHDL. It uses freely available tools, </w:t>
-      </w:r>
-      <w:proofErr w:type="spellStart"/>
-      <w:r>
-        <w:t>ModelSim</w:t>
-      </w:r>
-      <w:proofErr w:type="spellEnd"/>
-      <w:r>
-        <w:t xml:space="preserve"> and </w:t>
-      </w:r>
-      <w:proofErr w:type="spellStart"/>
-      <w:r>
-        <w:t>Vivado</w:t>
-      </w:r>
-      <w:proofErr w:type="spellEnd"/>
-      <w:r>
-        <w:t>, to avoid commercial barriers to getting started, and works within the limits of those free tools (e.g. number of VHDL statements, variety of devices).</w:t>
+        <w:t>Scratch VHDL has been written as an education tool. It provides people with experience of the full design process for FPGAs without them having to learn VHDL. It uses freely available tools, ModelSim and Vivado, to avoid commercial barriers to getting started, and works within the limits of those free tools (e.g. number of VHDL statements, variety of devices).</w:t>
       </w:r>
     </w:p>
     <w:p>
@@ -77,15 +61,7 @@
         </w:numPr>
       </w:pPr>
       <w:r>
-        <w:t xml:space="preserve">Open </w:t>
-      </w:r>
-      <w:proofErr w:type="spellStart"/>
-      <w:r>
-        <w:t>VSCode</w:t>
-      </w:r>
-      <w:proofErr w:type="spellEnd"/>
-      <w:r>
-        <w:t xml:space="preserve"> in </w:t>
+        <w:t xml:space="preserve">Open VSCode in </w:t>
       </w:r>
       <w:r>
         <w:t xml:space="preserve">the Scratch VHDL </w:t>
@@ -94,15 +70,7 @@
         <w:t>root directory</w:t>
       </w:r>
       <w:r>
-        <w:t xml:space="preserve"> where the </w:t>
-      </w:r>
-      <w:proofErr w:type="gramStart"/>
-      <w:r>
-        <w:t>open source</w:t>
-      </w:r>
-      <w:proofErr w:type="gramEnd"/>
-      <w:r>
-        <w:t xml:space="preserve"> project was cloned, this will be referred to</w:t>
+        <w:t xml:space="preserve"> where the open source project was cloned, this will be referred to</w:t>
       </w:r>
       <w:r>
         <w:t xml:space="preserve"> </w:t>
@@ -111,21 +79,7 @@
         <w:rPr>
           <w:rStyle w:val="Code"/>
         </w:rPr>
-        <w:t>${</w:t>
-      </w:r>
-      <w:proofErr w:type="spellStart"/>
-      <w:r>
-        <w:rPr>
-          <w:rStyle w:val="Code"/>
-        </w:rPr>
-        <w:t>scratch_vhdl</w:t>
-      </w:r>
-      <w:proofErr w:type="spellEnd"/>
-      <w:r>
-        <w:rPr>
-          <w:rStyle w:val="Code"/>
-        </w:rPr>
-        <w:t>}</w:t>
+        <w:t>${scratch_vhdl}</w:t>
       </w:r>
       <w:r>
         <w:t xml:space="preserve"> from now on.</w:t>
@@ -200,20 +154,7 @@
         </w:drawing>
       </w:r>
       <w:r>
-        <w:t>Open “</w:t>
-      </w:r>
-      <w:proofErr w:type="spellStart"/>
-      <w:r>
-        <w:t>design_</w:t>
-      </w:r>
-      <w:proofErr w:type="gramStart"/>
-      <w:r>
-        <w:t>entry.vhdl</w:t>
-      </w:r>
-      <w:proofErr w:type="spellEnd"/>
-      <w:proofErr w:type="gramEnd"/>
-      <w:r>
-        <w:t>” to edit your design</w:t>
+        <w:t>Open “design_entry.vhdl” to edit your design</w:t>
       </w:r>
       <w:r>
         <w:t>.</w:t>
@@ -278,29 +219,13 @@
         <w:t>n “increment”</w:t>
       </w:r>
       <w:r>
-        <w:t xml:space="preserve">. The external clock has and 8 ns period, or frequency of 125 </w:t>
-      </w:r>
-      <w:proofErr w:type="spellStart"/>
-      <w:r>
-        <w:t>MHz.</w:t>
-      </w:r>
-      <w:proofErr w:type="spellEnd"/>
-      <w:r>
-        <w:t xml:space="preserve"> Neither the LEDs nor our eyes can keep pace with logic changes that fast, so a signal is derived such that is pulses for one clock cycle every 0.5 s, synchronous to that clock, and hence using the condition that </w:t>
-      </w:r>
-      <w:proofErr w:type="spellStart"/>
+        <w:t xml:space="preserve">. The external clock has and 8 ns period, or frequency of 125 MHz. Neither the LEDs nor our eyes can keep pace with logic changes that fast, so a signal is derived such that is pulses for one clock cycle every 0.5 s, synchronous to that clock, and hence using the condition that </w:t>
+      </w:r>
       <w:r>
         <w:rPr>
           <w:rStyle w:val="Code"/>
         </w:rPr>
-        <w:t>incr</w:t>
-      </w:r>
-      <w:proofErr w:type="spellEnd"/>
-      <w:r>
-        <w:rPr>
-          <w:rStyle w:val="Code"/>
-        </w:rPr>
-        <w:t xml:space="preserve"> = </w:t>
+        <w:t xml:space="preserve">incr = </w:t>
       </w:r>
       <w:r>
         <w:rPr>
@@ -404,15 +329,7 @@
         <w:t>Build</w:t>
       </w:r>
       <w:r>
-        <w:t xml:space="preserve">” to compile it ready for simulation in </w:t>
-      </w:r>
-      <w:proofErr w:type="spellStart"/>
-      <w:r>
-        <w:t>ModelSim</w:t>
-      </w:r>
-      <w:proofErr w:type="spellEnd"/>
-      <w:r>
-        <w:t>.</w:t>
+        <w:t>” to compile it ready for simulation in ModelSim.</w:t>
       </w:r>
     </w:p>
     <w:p>
@@ -460,14 +377,12 @@
       <w:r>
         <w:t xml:space="preserve">During simulation you will discover that the toolbar used to generate stimulus has multiple control tabs. To select the default tab you want to use can set the constant </w:t>
       </w:r>
-      <w:proofErr w:type="spellStart"/>
       <w:r>
         <w:rPr>
           <w:rStyle w:val="Code"/>
         </w:rPr>
         <w:t>button_tab_c</w:t>
       </w:r>
-      <w:proofErr w:type="spellEnd"/>
       <w:r>
         <w:t xml:space="preserve"> to a positive integer referring to the </w:t>
       </w:r>
@@ -519,40 +434,10 @@
         <w:rPr>
           <w:rStyle w:val="Code"/>
         </w:rPr>
-        <w:t>${</w:t>
-      </w:r>
-      <w:proofErr w:type="spellStart"/>
-      <w:r>
-        <w:rPr>
-          <w:rStyle w:val="Code"/>
-        </w:rPr>
-        <w:t>scratch_</w:t>
-      </w:r>
-      <w:proofErr w:type="gramStart"/>
-      <w:r>
-        <w:rPr>
-          <w:rStyle w:val="Code"/>
-        </w:rPr>
-        <w:t>vhdl</w:t>
-      </w:r>
-      <w:proofErr w:type="spellEnd"/>
-      <w:r>
-        <w:rPr>
-          <w:rStyle w:val="Code"/>
-        </w:rPr>
-        <w:t>}\design\run_sim.cmd</w:t>
-      </w:r>
-      <w:proofErr w:type="gramEnd"/>
-      <w:r>
-        <w:t xml:space="preserve">. You do not need to do this if </w:t>
-      </w:r>
-      <w:proofErr w:type="spellStart"/>
-      <w:r>
-        <w:t>ModelSim</w:t>
-      </w:r>
-      <w:proofErr w:type="spellEnd"/>
-      <w:r>
-        <w:t xml:space="preserve"> is already open.</w:t>
+        <w:t>${scratch_vhdl}\design\run_sim.cmd</w:t>
+      </w:r>
+      <w:r>
+        <w:t>. You do not need to do this if ModelSim is already open.</w:t>
       </w:r>
       <w:r>
         <w:t xml:space="preserve"> </w:t>
@@ -570,15 +455,7 @@
         </w:numPr>
       </w:pPr>
       <w:r>
-        <w:t>Initially click the “</w:t>
-      </w:r>
-      <w:proofErr w:type="spellStart"/>
-      <w:r>
-        <w:t>Autostep</w:t>
-      </w:r>
-      <w:proofErr w:type="spellEnd"/>
-      <w:r>
-        <w:t>” checkbox in order to emulate your design interactively whilst you press the buttons on the controls and watch the LEDs change.</w:t>
+        <w:t>Initially click the “Autostep” checkbox in order to emulate your design interactively whilst you press the buttons on the controls and watch the LEDs change.</w:t>
       </w:r>
     </w:p>
     <w:p>
@@ -590,13 +467,8 @@
         </w:numPr>
       </w:pPr>
       <w:r>
-        <w:t xml:space="preserve">The take a look at the simulation window. Useful controls in here </w:t>
-      </w:r>
-      <w:proofErr w:type="gramStart"/>
-      <w:r>
-        <w:t>are</w:t>
-      </w:r>
-      <w:proofErr w:type="gramEnd"/>
+        <w:t>The take a look at the simulation window. Useful controls in here are</w:t>
+      </w:r>
     </w:p>
     <w:p>
       <w:pPr>
@@ -631,13 +503,8 @@
         </w:numPr>
       </w:pPr>
       <w:r>
-        <w:t xml:space="preserve">‘o’/’O’ - Zoom </w:t>
-      </w:r>
-      <w:proofErr w:type="gramStart"/>
-      <w:r>
-        <w:t>out</w:t>
-      </w:r>
-      <w:proofErr w:type="gramEnd"/>
+        <w:t>‘o’/’O’ - Zoom out</w:t>
+      </w:r>
     </w:p>
     <w:p>
       <w:pPr>
@@ -665,14 +532,12 @@
       <w:r>
         <w:t>“Right click “</w:t>
       </w:r>
-      <w:proofErr w:type="gramStart"/>
       <w:r>
         <w:t>Build</w:t>
       </w:r>
       <w:r>
         <w:t>”</w:t>
       </w:r>
-      <w:proofErr w:type="gramEnd"/>
     </w:p>
     <w:p>
       <w:pPr>
@@ -683,23 +548,7 @@
         </w:numPr>
       </w:pPr>
       <w:r>
-        <w:t>Click “</w:t>
-      </w:r>
-      <w:proofErr w:type="spellStart"/>
-      <w:r>
-        <w:t>Resim</w:t>
-      </w:r>
-      <w:proofErr w:type="spellEnd"/>
-      <w:r>
-        <w:t xml:space="preserve">” on the </w:t>
-      </w:r>
-      <w:proofErr w:type="spellStart"/>
-      <w:r>
-        <w:t>Modelsim</w:t>
-      </w:r>
-      <w:proofErr w:type="spellEnd"/>
-      <w:r>
-        <w:t xml:space="preserve"> custom toolbar to reload and restart the re-compiled design.</w:t>
+        <w:t>Click “Resim” on the Modelsim custom toolbar to reload and restart the re-compiled design.</w:t>
       </w:r>
     </w:p>
     <w:p>
@@ -864,14 +713,12 @@
               <w:keepLines/>
               <w:cnfStyle w:val="100000000000" w:firstRow="1" w:lastRow="0" w:firstColumn="0" w:lastColumn="0" w:oddVBand="0" w:evenVBand="0" w:oddHBand="0" w:evenHBand="0" w:firstRowFirstColumn="0" w:firstRowLastColumn="0" w:lastRowFirstColumn="0" w:lastRowLastColumn="0"/>
             </w:pPr>
-            <w:proofErr w:type="spellStart"/>
             <w:r>
               <w:rPr>
                 <w:rStyle w:val="Code"/>
               </w:rPr>
               <w:t>button_tab_c</w:t>
             </w:r>
-            <w:proofErr w:type="spellEnd"/>
           </w:p>
         </w:tc>
       </w:tr>
@@ -1214,11 +1061,9 @@
               <w:keepNext/>
               <w:keepLines/>
             </w:pPr>
-            <w:proofErr w:type="spellStart"/>
             <w:r>
               <w:t>Autostep</w:t>
             </w:r>
-            <w:proofErr w:type="spellEnd"/>
           </w:p>
         </w:tc>
         <w:tc>
@@ -1366,21 +1211,12 @@
         </w:rPr>
         <w:t xml:space="preserve">Custom </w:t>
       </w:r>
-      <w:proofErr w:type="spellStart"/>
       <w:r>
         <w:rPr>
           <w:b/>
           <w:bCs/>
         </w:rPr>
-        <w:t>ModelSim</w:t>
-      </w:r>
-      <w:proofErr w:type="spellEnd"/>
-      <w:r>
-        <w:rPr>
-          <w:b/>
-          <w:bCs/>
-        </w:rPr>
-        <w:t xml:space="preserve"> </w:t>
+        <w:t xml:space="preserve">ModelSim </w:t>
       </w:r>
       <w:r>
         <w:rPr>
@@ -1495,11 +1331,9 @@
               <w:keepNext/>
               <w:keepLines/>
             </w:pPr>
-            <w:proofErr w:type="spellStart"/>
             <w:r>
               <w:t>Resim</w:t>
             </w:r>
-            <w:proofErr w:type="spellEnd"/>
           </w:p>
         </w:tc>
         <w:tc>
@@ -1533,13 +1367,8 @@
               <w:keepNext/>
               <w:keepLines/>
             </w:pPr>
-            <w:proofErr w:type="spellStart"/>
-            <w:r>
-              <w:t>Goto</w:t>
-            </w:r>
-            <w:proofErr w:type="spellEnd"/>
-            <w:r>
-              <w:t xml:space="preserve"> Cursor</w:t>
+            <w:r>
+              <w:t>Goto Cursor</w:t>
             </w:r>
           </w:p>
         </w:tc>
@@ -1667,30 +1496,8 @@
         <w:rPr>
           <w:rStyle w:val="Code"/>
         </w:rPr>
-        <w:t>${</w:t>
-      </w:r>
-      <w:proofErr w:type="spellStart"/>
-      <w:r>
-        <w:rPr>
-          <w:rStyle w:val="Code"/>
-        </w:rPr>
-        <w:t>scratch_</w:t>
-      </w:r>
-      <w:proofErr w:type="gramStart"/>
-      <w:r>
-        <w:rPr>
-          <w:rStyle w:val="Code"/>
-        </w:rPr>
-        <w:t>vhdl</w:t>
-      </w:r>
-      <w:proofErr w:type="spellEnd"/>
-      <w:r>
-        <w:rPr>
-          <w:rStyle w:val="Code"/>
-        </w:rPr>
-        <w:t>}\design\</w:t>
-      </w:r>
-      <w:proofErr w:type="gramEnd"/>
+        <w:t>${scratch_vhdl}\design\</w:t>
+      </w:r>
       <w:r>
         <w:t xml:space="preserve"> </w:t>
       </w:r>
@@ -1701,34 +1508,10 @@
         <w:t>run_vivado.cmd</w:t>
       </w:r>
       <w:r>
-        <w:t xml:space="preserve">. You do not need to do this if </w:t>
-      </w:r>
-      <w:proofErr w:type="spellStart"/>
-      <w:r>
-        <w:t>Vivado</w:t>
-      </w:r>
-      <w:proofErr w:type="spellEnd"/>
-      <w:r>
-        <w:t xml:space="preserve"> is already open. </w:t>
-      </w:r>
-      <w:proofErr w:type="spellStart"/>
-      <w:r>
-        <w:t>Vivado</w:t>
-      </w:r>
-      <w:proofErr w:type="spellEnd"/>
-      <w:r>
-        <w:t xml:space="preserve"> may take a while to open</w:t>
-      </w:r>
-      <w:r>
-        <w:t xml:space="preserve">, so check the Task Manager for no </w:t>
-      </w:r>
-      <w:proofErr w:type="spellStart"/>
-      <w:r>
-        <w:t>Vivado</w:t>
-      </w:r>
-      <w:proofErr w:type="spellEnd"/>
-      <w:r>
-        <w:t xml:space="preserve"> process before running the batch file again.</w:t>
+        <w:t>. You do not need to do this if Vivado is already open. Vivado may take a while to open</w:t>
+      </w:r>
+      <w:r>
+        <w:t>, so check the Task Manager for no Vivado process before running the batch file again.</w:t>
       </w:r>
       <w:r>
         <w:t xml:space="preserve"> </w:t>
@@ -1757,14 +1540,12 @@
       <w:r>
         <w:t>Make sure that “</w:t>
       </w:r>
-      <w:proofErr w:type="spellStart"/>
       <w:r>
         <w:rPr>
           <w:rStyle w:val="Code"/>
         </w:rPr>
         <w:t>zybo_scratch</w:t>
       </w:r>
-      <w:proofErr w:type="spellEnd"/>
       <w:r>
         <w:t>” is the default top level</w:t>
       </w:r>
@@ -1792,24 +1573,14 @@
       <w:r>
         <w:t>The alternative choice is “</w:t>
       </w:r>
-      <w:proofErr w:type="spellStart"/>
       <w:r>
         <w:rPr>
           <w:rStyle w:val="Code"/>
         </w:rPr>
         <w:t>zybo_risc_cpu</w:t>
       </w:r>
-      <w:proofErr w:type="spellEnd"/>
-      <w:r>
-        <w:t xml:space="preserve">” which is covered </w:t>
-      </w:r>
-      <w:proofErr w:type="gramStart"/>
-      <w:r>
-        <w:t>later</w:t>
-      </w:r>
-      <w:proofErr w:type="gramEnd"/>
-      <w:r>
-        <w:t xml:space="preserve"> and this should not yet be chosen.</w:t>
+      <w:r>
+        <w:t>” which is covered later and this should not yet be chosen.</w:t>
       </w:r>
     </w:p>
     <w:p>
@@ -1999,11 +1770,9 @@
       <w:r>
         <w:t>Click the “</w:t>
       </w:r>
-      <w:proofErr w:type="spellStart"/>
       <w:r>
         <w:t>i</w:t>
       </w:r>
-      <w:proofErr w:type="spellEnd"/>
       <w:r>
         <w:t>” button on the custom toolbar to implement or “place and route” the design on the required device.</w:t>
       </w:r>
@@ -2415,21 +2184,12 @@
         </w:rPr>
         <w:t xml:space="preserve">Custom </w:t>
       </w:r>
-      <w:proofErr w:type="spellStart"/>
       <w:r>
         <w:rPr>
           <w:b/>
           <w:bCs/>
         </w:rPr>
-        <w:t>Vivado</w:t>
-      </w:r>
-      <w:proofErr w:type="spellEnd"/>
-      <w:r>
-        <w:rPr>
-          <w:b/>
-          <w:bCs/>
-        </w:rPr>
-        <w:t xml:space="preserve"> </w:t>
+        <w:t xml:space="preserve">Vivado </w:t>
       </w:r>
       <w:r>
         <w:rPr>
@@ -2589,11 +2349,9 @@
               <w:keepLines/>
               <w:jc w:val="center"/>
             </w:pPr>
-            <w:proofErr w:type="spellStart"/>
             <w:r>
               <w:t>i</w:t>
             </w:r>
-            <w:proofErr w:type="spellEnd"/>
           </w:p>
         </w:tc>
         <w:tc>
@@ -2810,19 +2568,11 @@
               <w:rPr>
                 <w:rStyle w:val="Code"/>
               </w:rPr>
-              <w:t>r</w:t>
-            </w:r>
-            <w:proofErr w:type="gramStart"/>
-            <w:r>
-              <w:rPr>
-                <w:rStyle w:val="Code"/>
-              </w:rPr>
-              <w:t>0</w:t>
+              <w:t>r0</w:t>
             </w:r>
             <w:r>
               <w:t>..</w:t>
             </w:r>
-            <w:proofErr w:type="gramEnd"/>
             <w:r>
               <w:rPr>
                 <w:rStyle w:val="Code"/>
@@ -2861,14 +2611,12 @@
               <w:keepLines/>
               <w:jc w:val="center"/>
             </w:pPr>
-            <w:proofErr w:type="spellStart"/>
             <w:r>
               <w:rPr>
                 <w:rStyle w:val="Code"/>
               </w:rPr>
               <w:t>btns</w:t>
             </w:r>
-            <w:proofErr w:type="spellEnd"/>
             <w:r>
               <w:t xml:space="preserve"> or </w:t>
             </w:r>
@@ -2910,14 +2658,12 @@
               <w:keepLines/>
               <w:jc w:val="center"/>
             </w:pPr>
-            <w:proofErr w:type="spellStart"/>
             <w:r>
               <w:rPr>
                 <w:rStyle w:val="Code"/>
               </w:rPr>
               <w:t>leds</w:t>
             </w:r>
-            <w:proofErr w:type="spellEnd"/>
             <w:r>
               <w:t xml:space="preserve"> or </w:t>
             </w:r>
@@ -2962,28 +2708,7 @@
         </w:numPr>
       </w:pPr>
       <w:r>
-        <w:t>Load the example “</w:t>
-      </w:r>
-      <w:proofErr w:type="spellStart"/>
-      <w:r>
-        <w:t>risc_</w:t>
-      </w:r>
-      <w:proofErr w:type="gramStart"/>
-      <w:r>
-        <w:t>cpu.vhdl</w:t>
-      </w:r>
-      <w:proofErr w:type="spellEnd"/>
-      <w:proofErr w:type="gramEnd"/>
-      <w:r>
-        <w:t xml:space="preserve">” design into </w:t>
-      </w:r>
-      <w:proofErr w:type="spellStart"/>
-      <w:r>
-        <w:t>VSCode</w:t>
-      </w:r>
-      <w:proofErr w:type="spellEnd"/>
-      <w:r>
-        <w:t>.</w:t>
+        <w:t>Load the example “risc_cpu.vhdl” design into VSCode.</w:t>
       </w:r>
     </w:p>
     <w:p>
@@ -3013,15 +2738,7 @@
         </w:numPr>
       </w:pPr>
       <w:r>
-        <w:t xml:space="preserve">In </w:t>
-      </w:r>
-      <w:proofErr w:type="spellStart"/>
-      <w:r>
-        <w:t>ModelSim</w:t>
-      </w:r>
-      <w:proofErr w:type="spellEnd"/>
-      <w:r>
-        <w:t xml:space="preserve"> select “Change ASM” from the control display and select an assembled instruction file.</w:t>
+        <w:t>In ModelSim select “Change ASM” from the control display and select an assembled instruction file.</w:t>
       </w:r>
     </w:p>
     <w:p>
@@ -3039,114 +2756,17 @@
         <w:rPr>
           <w:rStyle w:val="Code"/>
         </w:rPr>
-        <w:t>%USERPROFILE%\</w:t>
-      </w:r>
-      <w:proofErr w:type="spellStart"/>
+        <w:t>%USERPROFILE%\ModelSim\projects\button_leds\instr_files\*.o</w:t>
+      </w:r>
+      <w:r>
+        <w:t xml:space="preserve">. The original source files are located in </w:t>
+      </w:r>
       <w:r>
         <w:rPr>
           <w:rStyle w:val="Code"/>
         </w:rPr>
-        <w:t>ModelSim</w:t>
-      </w:r>
-      <w:proofErr w:type="spellEnd"/>
-      <w:r>
-        <w:rPr>
-          <w:rStyle w:val="Code"/>
-        </w:rPr>
-        <w:t>\projects\</w:t>
-      </w:r>
-      <w:proofErr w:type="spellStart"/>
-      <w:r>
-        <w:rPr>
-          <w:rStyle w:val="Code"/>
-        </w:rPr>
-        <w:t>button_leds</w:t>
-      </w:r>
-      <w:proofErr w:type="spellEnd"/>
-      <w:r>
-        <w:rPr>
-          <w:rStyle w:val="Code"/>
-        </w:rPr>
-        <w:t>\</w:t>
-      </w:r>
-      <w:proofErr w:type="spellStart"/>
-      <w:r>
-        <w:rPr>
-          <w:rStyle w:val="Code"/>
-        </w:rPr>
-        <w:t>instr_files</w:t>
-      </w:r>
-      <w:proofErr w:type="spellEnd"/>
-      <w:r>
-        <w:rPr>
-          <w:rStyle w:val="Code"/>
-        </w:rPr>
-        <w:t>\</w:t>
-      </w:r>
-      <w:proofErr w:type="gramStart"/>
-      <w:r>
-        <w:rPr>
-          <w:rStyle w:val="Code"/>
-        </w:rPr>
-        <w:t>*.o</w:t>
-      </w:r>
-      <w:r>
-        <w:t>.</w:t>
-      </w:r>
-      <w:proofErr w:type="gramEnd"/>
-      <w:r>
-        <w:t xml:space="preserve"> The original source files are located in </w:t>
-      </w:r>
-      <w:r>
-        <w:rPr>
-          <w:rStyle w:val="Code"/>
-        </w:rPr>
-        <w:t>${</w:t>
-      </w:r>
-      <w:proofErr w:type="spellStart"/>
-      <w:r>
-        <w:rPr>
-          <w:rStyle w:val="Code"/>
-        </w:rPr>
-        <w:t>scratch_</w:t>
-      </w:r>
-      <w:proofErr w:type="gramStart"/>
-      <w:r>
-        <w:rPr>
-          <w:rStyle w:val="Code"/>
-        </w:rPr>
-        <w:t>vhdl</w:t>
-      </w:r>
-      <w:proofErr w:type="spellEnd"/>
-      <w:r>
-        <w:rPr>
-          <w:rStyle w:val="Code"/>
-        </w:rPr>
-        <w:t>}\design\demos\</w:t>
-      </w:r>
-      <w:proofErr w:type="spellStart"/>
-      <w:r>
-        <w:rPr>
-          <w:rStyle w:val="Code"/>
-        </w:rPr>
-        <w:t>asm</w:t>
-      </w:r>
-      <w:proofErr w:type="spellEnd"/>
-      <w:r>
-        <w:rPr>
-          <w:rStyle w:val="Code"/>
-        </w:rPr>
-        <w:t>\*.</w:t>
-      </w:r>
-      <w:proofErr w:type="spellStart"/>
-      <w:r>
-        <w:rPr>
-          <w:rStyle w:val="Code"/>
-        </w:rPr>
-        <w:t>asm</w:t>
-      </w:r>
-      <w:proofErr w:type="spellEnd"/>
-      <w:proofErr w:type="gramEnd"/>
+        <w:t>${scratch_vhdl}\design\demos\asm\*.asm</w:t>
+      </w:r>
       <w:r>
         <w:t xml:space="preserve"> for inspection.</w:t>
       </w:r>
@@ -3160,15 +2780,7 @@
         </w:numPr>
       </w:pPr>
       <w:r>
-        <w:t>Now use the controls to stimulate the design as before by pressing the “</w:t>
-      </w:r>
-      <w:proofErr w:type="spellStart"/>
-      <w:r>
-        <w:t>Autostep</w:t>
-      </w:r>
-      <w:proofErr w:type="spellEnd"/>
-      <w:r>
-        <w:t>” button and then the 4 buttons provided and verify execution of the code via the LEDs and waveform window.</w:t>
+        <w:t>Now use the controls to stimulate the design as before by pressing the “Autostep” button and then the 4 buttons provided and verify execution of the code via the LEDs and waveform window.</w:t>
       </w:r>
     </w:p>
     <w:p>
@@ -3194,30 +2806,8 @@
         <w:rPr>
           <w:rStyle w:val="Code"/>
         </w:rPr>
-        <w:t>${</w:t>
-      </w:r>
-      <w:proofErr w:type="spellStart"/>
-      <w:r>
-        <w:rPr>
-          <w:rStyle w:val="Code"/>
-        </w:rPr>
-        <w:t>scratch_</w:t>
-      </w:r>
-      <w:proofErr w:type="gramStart"/>
-      <w:r>
-        <w:rPr>
-          <w:rStyle w:val="Code"/>
-        </w:rPr>
-        <w:t>vhdl</w:t>
-      </w:r>
-      <w:proofErr w:type="spellEnd"/>
-      <w:r>
-        <w:rPr>
-          <w:rStyle w:val="Code"/>
-        </w:rPr>
-        <w:t>}\design\</w:t>
-      </w:r>
-      <w:proofErr w:type="gramEnd"/>
+        <w:t>${scratch_vhdl}\design\</w:t>
+      </w:r>
       <w:r>
         <w:t xml:space="preserve"> </w:t>
       </w:r>
@@ -3228,31 +2818,7 @@
         <w:t>run_vivado.cmd</w:t>
       </w:r>
       <w:r>
-        <w:t xml:space="preserve">. You do not need to do this if </w:t>
-      </w:r>
-      <w:proofErr w:type="spellStart"/>
-      <w:r>
-        <w:t>Vivado</w:t>
-      </w:r>
-      <w:proofErr w:type="spellEnd"/>
-      <w:r>
-        <w:t xml:space="preserve"> is already open. </w:t>
-      </w:r>
-      <w:proofErr w:type="spellStart"/>
-      <w:r>
-        <w:t>Vivado</w:t>
-      </w:r>
-      <w:proofErr w:type="spellEnd"/>
-      <w:r>
-        <w:t xml:space="preserve"> may take a while to open, so check the Task Manager for no </w:t>
-      </w:r>
-      <w:proofErr w:type="spellStart"/>
-      <w:r>
-        <w:t>Vivado</w:t>
-      </w:r>
-      <w:proofErr w:type="spellEnd"/>
-      <w:r>
-        <w:t xml:space="preserve"> process before running the batch file again. Opening multiple instances slows the opening process down even more! A command shell should appear to confirm the application is being opened.</w:t>
+        <w:t>. You do not need to do this if Vivado is already open. Vivado may take a while to open, so check the Task Manager for no Vivado process before running the batch file again. Opening multiple instances slows the opening process down even more! A command shell should appear to confirm the application is being opened.</w:t>
       </w:r>
     </w:p>
     <w:p>
@@ -3266,14 +2832,12 @@
       <w:r>
         <w:t>Make sure that “</w:t>
       </w:r>
-      <w:proofErr w:type="spellStart"/>
       <w:r>
         <w:rPr>
           <w:rStyle w:val="Code"/>
         </w:rPr>
         <w:t>zybo_risc_cpu</w:t>
       </w:r>
-      <w:proofErr w:type="spellEnd"/>
       <w:r>
         <w:t>” is the default top level under “Design Sources”, if not right click it and select “Set as Top”.</w:t>
       </w:r>
@@ -3375,15 +2939,7 @@
         <w:t xml:space="preserve"> </w:t>
       </w:r>
       <w:r>
-        <w:t>button on the custom toolbar and specify the file to use with no path nor extension, e.g. “</w:t>
-      </w:r>
-      <w:proofErr w:type="spellStart"/>
-      <w:r>
-        <w:t>traffic_lights</w:t>
-      </w:r>
-      <w:proofErr w:type="spellEnd"/>
-      <w:r>
-        <w:t>”.</w:t>
+        <w:t>button on the custom toolbar and specify the file to use with no path nor extension, e.g. “traffic_lights”.</w:t>
       </w:r>
       <w:r>
         <w:rPr>
@@ -3419,114 +2975,17 @@
         <w:rPr>
           <w:rStyle w:val="Code"/>
         </w:rPr>
-        <w:t>%USERPROFILE%\</w:t>
-      </w:r>
-      <w:proofErr w:type="spellStart"/>
+        <w:t>%USERPROFILE%\ModelSim\projects\button_leds\instr_files\*.o</w:t>
+      </w:r>
+      <w:r>
+        <w:t xml:space="preserve">. The original source files are located in </w:t>
+      </w:r>
       <w:r>
         <w:rPr>
           <w:rStyle w:val="Code"/>
         </w:rPr>
-        <w:t>ModelSim</w:t>
-      </w:r>
-      <w:proofErr w:type="spellEnd"/>
-      <w:r>
-        <w:rPr>
-          <w:rStyle w:val="Code"/>
-        </w:rPr>
-        <w:t>\projects\</w:t>
-      </w:r>
-      <w:proofErr w:type="spellStart"/>
-      <w:r>
-        <w:rPr>
-          <w:rStyle w:val="Code"/>
-        </w:rPr>
-        <w:t>button_leds</w:t>
-      </w:r>
-      <w:proofErr w:type="spellEnd"/>
-      <w:r>
-        <w:rPr>
-          <w:rStyle w:val="Code"/>
-        </w:rPr>
-        <w:t>\</w:t>
-      </w:r>
-      <w:proofErr w:type="spellStart"/>
-      <w:r>
-        <w:rPr>
-          <w:rStyle w:val="Code"/>
-        </w:rPr>
-        <w:t>instr_files</w:t>
-      </w:r>
-      <w:proofErr w:type="spellEnd"/>
-      <w:r>
-        <w:rPr>
-          <w:rStyle w:val="Code"/>
-        </w:rPr>
-        <w:t>\</w:t>
-      </w:r>
-      <w:proofErr w:type="gramStart"/>
-      <w:r>
-        <w:rPr>
-          <w:rStyle w:val="Code"/>
-        </w:rPr>
-        <w:t>*.o</w:t>
-      </w:r>
-      <w:r>
-        <w:t>.</w:t>
-      </w:r>
-      <w:proofErr w:type="gramEnd"/>
-      <w:r>
-        <w:t xml:space="preserve"> The original source files are located in </w:t>
-      </w:r>
-      <w:r>
-        <w:rPr>
-          <w:rStyle w:val="Code"/>
-        </w:rPr>
-        <w:t>${</w:t>
-      </w:r>
-      <w:proofErr w:type="spellStart"/>
-      <w:r>
-        <w:rPr>
-          <w:rStyle w:val="Code"/>
-        </w:rPr>
-        <w:t>scratch_</w:t>
-      </w:r>
-      <w:proofErr w:type="gramStart"/>
-      <w:r>
-        <w:rPr>
-          <w:rStyle w:val="Code"/>
-        </w:rPr>
-        <w:t>vhdl</w:t>
-      </w:r>
-      <w:proofErr w:type="spellEnd"/>
-      <w:r>
-        <w:rPr>
-          <w:rStyle w:val="Code"/>
-        </w:rPr>
-        <w:t>}\design\demos\</w:t>
-      </w:r>
-      <w:proofErr w:type="spellStart"/>
-      <w:r>
-        <w:rPr>
-          <w:rStyle w:val="Code"/>
-        </w:rPr>
-        <w:t>asm</w:t>
-      </w:r>
-      <w:proofErr w:type="spellEnd"/>
-      <w:r>
-        <w:rPr>
-          <w:rStyle w:val="Code"/>
-        </w:rPr>
-        <w:t>\*.</w:t>
-      </w:r>
-      <w:proofErr w:type="spellStart"/>
-      <w:r>
-        <w:rPr>
-          <w:rStyle w:val="Code"/>
-        </w:rPr>
-        <w:t>asm</w:t>
-      </w:r>
-      <w:proofErr w:type="spellEnd"/>
-      <w:proofErr w:type="gramEnd"/>
+        <w:t>${scratch_vhdl}\design\demos\asm\*.asm</w:t>
+      </w:r>
       <w:r>
         <w:t xml:space="preserve"> for inspection.</w:t>
       </w:r>
@@ -3540,15 +2999,7 @@
         </w:numPr>
       </w:pPr>
       <w:r>
-        <w:t>Click the “</w:t>
-      </w:r>
-      <w:proofErr w:type="spellStart"/>
-      <w:r>
-        <w:t>i</w:t>
-      </w:r>
-      <w:proofErr w:type="spellEnd"/>
-      <w:r>
-        <w:t>” button on the custom toolbar, followed by the “P” button.</w:t>
+        <w:t>Click the “i” button on the custom toolbar, followed by the “P” button.</w:t>
       </w:r>
     </w:p>
     <w:p>
@@ -3574,15 +3025,7 @@
         <w:t>instructions.asm</w:t>
       </w:r>
       <w:r>
-        <w:t xml:space="preserve"> in </w:t>
-      </w:r>
-      <w:proofErr w:type="spellStart"/>
-      <w:r>
-        <w:t>VSCode</w:t>
-      </w:r>
-      <w:proofErr w:type="spellEnd"/>
-      <w:r>
-        <w:t xml:space="preserve"> and w</w:t>
+        <w:t xml:space="preserve"> in VSCode and w</w:t>
       </w:r>
       <w:r>
         <w:t xml:space="preserve">rite </w:t>
@@ -3626,19 +3069,12 @@
       <w:r>
         <w:t xml:space="preserve">Select the assembled code in </w:t>
       </w:r>
-      <w:proofErr w:type="spellStart"/>
-      <w:r>
-        <w:t>ModelSim</w:t>
-      </w:r>
-      <w:proofErr w:type="spellEnd"/>
-      <w:r>
-        <w:t xml:space="preserve"> and </w:t>
-      </w:r>
-      <w:proofErr w:type="spellStart"/>
+      <w:r>
+        <w:t xml:space="preserve">ModelSim and </w:t>
+      </w:r>
       <w:r>
         <w:t>Vivado</w:t>
       </w:r>
-      <w:proofErr w:type="spellEnd"/>
       <w:r>
         <w:t xml:space="preserve"> to simulate and synthesis the design.</w:t>
       </w:r>
@@ -3703,38 +3139,8 @@
         <w:rPr>
           <w:rStyle w:val="Code"/>
         </w:rPr>
-        <w:t>${</w:t>
-      </w:r>
-      <w:proofErr w:type="spellStart"/>
-      <w:r>
-        <w:rPr>
-          <w:rStyle w:val="Code"/>
-        </w:rPr>
-        <w:t>scratch_</w:t>
-      </w:r>
-      <w:proofErr w:type="gramStart"/>
-      <w:r>
-        <w:rPr>
-          <w:rStyle w:val="Code"/>
-        </w:rPr>
-        <w:t>vhdl</w:t>
-      </w:r>
-      <w:proofErr w:type="spellEnd"/>
-      <w:r>
-        <w:rPr>
-          <w:rStyle w:val="Code"/>
-        </w:rPr>
-        <w:t>}\design\demos\</w:t>
-      </w:r>
-      <w:proofErr w:type="spellStart"/>
-      <w:r>
-        <w:rPr>
-          <w:rStyle w:val="Code"/>
-        </w:rPr>
-        <w:t>asm</w:t>
-      </w:r>
-      <w:proofErr w:type="spellEnd"/>
-      <w:proofErr w:type="gramEnd"/>
+        <w:t>${scratch_vhdl}\design\demos\asm</w:t>
+      </w:r>
       <w:r>
         <w:t>.</w:t>
       </w:r>
@@ -3872,21 +3278,7 @@
               <w:rPr>
                 <w:rStyle w:val="Code"/>
               </w:rPr>
-              <w:t xml:space="preserve"> &lt;- {</w:t>
-            </w:r>
-            <w:proofErr w:type="gramStart"/>
-            <w:r>
-              <w:rPr>
-                <w:rStyle w:val="Code"/>
-              </w:rPr>
-              <w:t>0..</w:t>
-            </w:r>
-            <w:proofErr w:type="gramEnd"/>
-            <w:r>
-              <w:rPr>
-                <w:rStyle w:val="Code"/>
-              </w:rPr>
-              <w:t>15}</w:t>
+              <w:t xml:space="preserve"> &lt;- {0..15}</w:t>
             </w:r>
           </w:p>
         </w:tc>
@@ -4057,7 +3449,6 @@
             <w:r>
               <w:t xml:space="preserve">, </w:t>
             </w:r>
-            <w:proofErr w:type="gramStart"/>
             <w:r>
               <w:rPr>
                 <w:rStyle w:val="Code"/>
@@ -4065,11 +3456,7 @@
               <w:t>or</w:t>
             </w:r>
             <w:r>
-              <w:t>,</w:t>
-            </w:r>
-            <w:proofErr w:type="gramEnd"/>
-            <w:r>
-              <w:t xml:space="preserve"> </w:t>
+              <w:t xml:space="preserve">, </w:t>
             </w:r>
             <w:r>
               <w:rPr>
@@ -4629,39 +4016,7 @@
               <w:rPr>
                 <w:rStyle w:val="Code"/>
               </w:rPr>
-              <w:t xml:space="preserve">if </w:t>
-            </w:r>
-            <w:r>
-              <w:rPr>
-                <w:rStyle w:val="Code"/>
-              </w:rPr>
-              <w:t>r0</w:t>
-            </w:r>
-            <w:r>
-              <w:rPr>
-                <w:rStyle w:val="Code"/>
-              </w:rPr>
-              <w:t xml:space="preserve"> </w:t>
-            </w:r>
-            <w:proofErr w:type="spellStart"/>
-            <w:r>
-              <w:rPr>
-                <w:rStyle w:val="Code"/>
-              </w:rPr>
-              <w:t>eq</w:t>
-            </w:r>
-            <w:proofErr w:type="spellEnd"/>
-            <w:r>
-              <w:rPr>
-                <w:rStyle w:val="Code"/>
-              </w:rPr>
-              <w:t xml:space="preserve"> </w:t>
-            </w:r>
-            <w:r>
-              <w:rPr>
-                <w:rStyle w:val="Code"/>
-              </w:rPr>
-              <w:t>r1</w:t>
+              <w:t>if r5[3]</w:t>
             </w:r>
           </w:p>
         </w:tc>
@@ -4676,16 +4031,19 @@
               <w:cnfStyle w:val="000000000000" w:firstRow="0" w:lastRow="0" w:firstColumn="0" w:lastColumn="0" w:oddVBand="0" w:evenVBand="0" w:oddHBand="0" w:evenHBand="0" w:firstRowFirstColumn="0" w:firstRowLastColumn="0" w:lastRowFirstColumn="0" w:lastRowLastColumn="0"/>
             </w:pPr>
             <w:r>
-              <w:t xml:space="preserve">Conditional branch </w:t>
-            </w:r>
-            <w:r>
-              <w:rPr>
-                <w:rStyle w:val="Code"/>
-              </w:rPr>
-              <w:t>a == b</w:t>
-            </w:r>
-            <w:r>
-              <w:t>, See example below.</w:t>
+              <w:t>Conditional branch</w:t>
+            </w:r>
+            <w:r>
+              <w:t xml:space="preserve"> when register 5’s bit </w:t>
+            </w:r>
+            <w:r>
+              <w:rPr>
+                <w:rStyle w:val="Code"/>
+              </w:rPr>
+              <w:t>3</w:t>
+            </w:r>
+            <w:r>
+              <w:t xml:space="preserve"> is set.</w:t>
             </w:r>
           </w:p>
         </w:tc>
@@ -4726,21 +4084,7 @@
               <w:rPr>
                 <w:rStyle w:val="Code"/>
               </w:rPr>
-              <w:t xml:space="preserve"> </w:t>
-            </w:r>
-            <w:proofErr w:type="spellStart"/>
-            <w:r>
-              <w:rPr>
-                <w:rStyle w:val="Code"/>
-              </w:rPr>
-              <w:t>gt</w:t>
-            </w:r>
-            <w:proofErr w:type="spellEnd"/>
-            <w:r>
-              <w:rPr>
-                <w:rStyle w:val="Code"/>
-              </w:rPr>
-              <w:t xml:space="preserve"> </w:t>
+              <w:t xml:space="preserve"> eq </w:t>
             </w:r>
             <w:r>
               <w:rPr>
@@ -4767,7 +4111,7 @@
               <w:rPr>
                 <w:rStyle w:val="Code"/>
               </w:rPr>
-              <w:t>a &gt; b</w:t>
+              <w:t>a == b</w:t>
             </w:r>
             <w:r>
               <w:t>, See example below.</w:t>
@@ -4811,21 +4155,7 @@
               <w:rPr>
                 <w:rStyle w:val="Code"/>
               </w:rPr>
-              <w:t xml:space="preserve"> </w:t>
-            </w:r>
-            <w:proofErr w:type="spellStart"/>
-            <w:r>
-              <w:rPr>
-                <w:rStyle w:val="Code"/>
-              </w:rPr>
-              <w:t>ge</w:t>
-            </w:r>
-            <w:proofErr w:type="spellEnd"/>
-            <w:r>
-              <w:rPr>
-                <w:rStyle w:val="Code"/>
-              </w:rPr>
-              <w:t xml:space="preserve"> </w:t>
+              <w:t xml:space="preserve"> gt </w:t>
             </w:r>
             <w:r>
               <w:rPr>
@@ -4852,7 +4182,7 @@
               <w:rPr>
                 <w:rStyle w:val="Code"/>
               </w:rPr>
-              <w:t>a &gt;= b</w:t>
+              <w:t>a &gt; b</w:t>
             </w:r>
             <w:r>
               <w:t>, See example below.</w:t>
@@ -4880,14 +4210,30 @@
                 <w:rStyle w:val="Code"/>
               </w:rPr>
             </w:pPr>
-            <w:proofErr w:type="spellStart"/>
-            <w:r>
-              <w:rPr>
-                <w:rStyle w:val="Code"/>
-              </w:rPr>
-              <w:t>wincr</w:t>
-            </w:r>
-            <w:proofErr w:type="spellEnd"/>
+            <w:r>
+              <w:rPr>
+                <w:rStyle w:val="Code"/>
+              </w:rPr>
+              <w:t xml:space="preserve">if </w:t>
+            </w:r>
+            <w:r>
+              <w:rPr>
+                <w:rStyle w:val="Code"/>
+              </w:rPr>
+              <w:t>r0</w:t>
+            </w:r>
+            <w:r>
+              <w:rPr>
+                <w:rStyle w:val="Code"/>
+              </w:rPr>
+              <w:t xml:space="preserve"> ge </w:t>
+            </w:r>
+            <w:r>
+              <w:rPr>
+                <w:rStyle w:val="Code"/>
+              </w:rPr>
+              <w:t>r1</w:t>
+            </w:r>
           </w:p>
         </w:tc>
         <w:tc>
@@ -4901,10 +4247,16 @@
               <w:cnfStyle w:val="000000000000" w:firstRow="0" w:lastRow="0" w:firstColumn="0" w:lastColumn="0" w:oddVBand="0" w:evenVBand="0" w:oddHBand="0" w:evenHBand="0" w:firstRowFirstColumn="0" w:firstRowLastColumn="0" w:lastRowFirstColumn="0" w:lastRowLastColumn="0"/>
             </w:pPr>
             <w:r>
-              <w:t>Wait for one increment</w:t>
-            </w:r>
-            <w:r>
-              <w:t>.</w:t>
+              <w:t xml:space="preserve">Conditional branch </w:t>
+            </w:r>
+            <w:r>
+              <w:rPr>
+                <w:rStyle w:val="Code"/>
+              </w:rPr>
+              <w:t>a &gt;= b</w:t>
+            </w:r>
+            <w:r>
+              <w:t>, See example below.</w:t>
             </w:r>
           </w:p>
         </w:tc>
@@ -4929,33 +4281,11 @@
                 <w:rStyle w:val="Code"/>
               </w:rPr>
             </w:pPr>
-            <w:proofErr w:type="spellStart"/>
             <w:r>
               <w:rPr>
                 <w:rStyle w:val="Code"/>
               </w:rPr>
               <w:t>wincr</w:t>
-            </w:r>
-            <w:proofErr w:type="spellEnd"/>
-            <w:r>
-              <w:rPr>
-                <w:rStyle w:val="Code"/>
-              </w:rPr>
-              <w:t xml:space="preserve"> &lt;</w:t>
-            </w:r>
-            <w:r>
-              <w:rPr>
-                <w:rStyle w:val="Code"/>
-                <w:i/>
-                <w:iCs/>
-              </w:rPr>
-              <w:t>n</w:t>
-            </w:r>
-            <w:r>
-              <w:rPr>
-                <w:rStyle w:val="Code"/>
-              </w:rPr>
-              <w:t>&gt;</w:t>
             </w:r>
           </w:p>
         </w:tc>
@@ -4970,44 +4300,7 @@
               <w:cnfStyle w:val="000000000000" w:firstRow="0" w:lastRow="0" w:firstColumn="0" w:lastColumn="0" w:oddVBand="0" w:evenVBand="0" w:oddHBand="0" w:evenHBand="0" w:firstRowFirstColumn="0" w:firstRowLastColumn="0" w:lastRowFirstColumn="0" w:lastRowLastColumn="0"/>
             </w:pPr>
             <w:r>
-              <w:t xml:space="preserve">Wait for </w:t>
-            </w:r>
-            <w:r>
-              <w:rPr>
-                <w:i/>
-                <w:iCs/>
-              </w:rPr>
-              <w:t>n</w:t>
-            </w:r>
-            <w:r>
-              <w:t xml:space="preserve"> increments, </w:t>
-            </w:r>
-            <w:r>
-              <w:rPr>
-                <w:i/>
-                <w:iCs/>
-              </w:rPr>
-              <w:t>n</w:t>
-            </w:r>
-            <w:r>
-              <w:t>=</w:t>
-            </w:r>
-            <w:proofErr w:type="gramStart"/>
-            <w:r>
-              <w:t>0..</w:t>
-            </w:r>
-            <w:proofErr w:type="gramEnd"/>
-            <w:r>
-              <w:t>2</w:t>
-            </w:r>
-            <w:r>
-              <w:rPr>
-                <w:vertAlign w:val="superscript"/>
-              </w:rPr>
-              <w:t>9</w:t>
-            </w:r>
-            <w:r>
-              <w:t>-1</w:t>
+              <w:t>Wait for one increment</w:t>
             </w:r>
             <w:r>
               <w:t>.</w:t>
@@ -5035,31 +4328,11 @@
                 <w:rStyle w:val="Code"/>
               </w:rPr>
             </w:pPr>
-            <w:proofErr w:type="spellStart"/>
-            <w:r>
-              <w:rPr>
-                <w:rStyle w:val="Code"/>
-              </w:rPr>
-              <w:t>g</w:t>
-            </w:r>
-            <w:r>
-              <w:rPr>
-                <w:rStyle w:val="Code"/>
-              </w:rPr>
-              <w:t>oto</w:t>
-            </w:r>
-            <w:proofErr w:type="spellEnd"/>
-            <w:r>
-              <w:rPr>
-                <w:rStyle w:val="Code"/>
-              </w:rPr>
-              <w:t xml:space="preserve"> </w:t>
-            </w:r>
-            <w:r>
-              <w:rPr>
-                <w:rStyle w:val="Code"/>
-              </w:rPr>
-              <w:t>&lt;</w:t>
+            <w:r>
+              <w:rPr>
+                <w:rStyle w:val="Code"/>
+              </w:rPr>
+              <w:t>wincr &lt;</w:t>
             </w:r>
             <w:r>
               <w:rPr>
@@ -5087,13 +4360,8 @@
               <w:keepLines/>
               <w:cnfStyle w:val="000000000000" w:firstRow="0" w:lastRow="0" w:firstColumn="0" w:lastColumn="0" w:oddVBand="0" w:evenVBand="0" w:oddHBand="0" w:evenHBand="0" w:firstRowFirstColumn="0" w:firstRowLastColumn="0" w:lastRowFirstColumn="0" w:lastRowLastColumn="0"/>
             </w:pPr>
-            <w:proofErr w:type="spellStart"/>
-            <w:r>
-              <w:t>Goto</w:t>
-            </w:r>
-            <w:proofErr w:type="spellEnd"/>
-            <w:r>
-              <w:t xml:space="preserve"> code line, </w:t>
+            <w:r>
+              <w:t xml:space="preserve">Wait for </w:t>
             </w:r>
             <w:r>
               <w:rPr>
@@ -5103,15 +4371,115 @@
               <w:t>n</w:t>
             </w:r>
             <w:r>
-              <w:t>=</w:t>
-            </w:r>
-            <w:proofErr w:type="gramStart"/>
-            <w:r>
-              <w:t>0..</w:t>
-            </w:r>
-            <w:proofErr w:type="gramEnd"/>
-            <w:r>
-              <w:t>2</w:t>
+              <w:t xml:space="preserve"> increments, </w:t>
+            </w:r>
+            <w:r>
+              <w:rPr>
+                <w:i/>
+                <w:iCs/>
+              </w:rPr>
+              <w:t>n</w:t>
+            </w:r>
+            <w:r>
+              <w:t>=0..2</w:t>
+            </w:r>
+            <w:r>
+              <w:rPr>
+                <w:vertAlign w:val="superscript"/>
+              </w:rPr>
+              <w:t>9</w:t>
+            </w:r>
+            <w:r>
+              <w:t>-1</w:t>
+            </w:r>
+            <w:r>
+              <w:t>.</w:t>
+            </w:r>
+          </w:p>
+        </w:tc>
+      </w:tr>
+      <w:tr>
+        <w:trPr>
+          <w:cantSplit/>
+          <w:jc w:val="center"/>
+        </w:trPr>
+        <w:tc>
+          <w:tcPr>
+            <w:cnfStyle w:val="001000000000" w:firstRow="0" w:lastRow="0" w:firstColumn="1" w:lastColumn="0" w:oddVBand="0" w:evenVBand="0" w:oddHBand="0" w:evenHBand="0" w:firstRowFirstColumn="0" w:firstRowLastColumn="0" w:lastRowFirstColumn="0" w:lastRowLastColumn="0"/>
+            <w:tcW w:w="2405" w:type="dxa"/>
+            <w:vAlign w:val="center"/>
+          </w:tcPr>
+          <w:p>
+            <w:pPr>
+              <w:keepNext/>
+              <w:keepLines/>
+              <w:jc w:val="center"/>
+              <w:rPr>
+                <w:rStyle w:val="Code"/>
+              </w:rPr>
+            </w:pPr>
+            <w:r>
+              <w:rPr>
+                <w:rStyle w:val="Code"/>
+              </w:rPr>
+              <w:t>g</w:t>
+            </w:r>
+            <w:r>
+              <w:rPr>
+                <w:rStyle w:val="Code"/>
+              </w:rPr>
+              <w:t>oto</w:t>
+            </w:r>
+            <w:r>
+              <w:rPr>
+                <w:rStyle w:val="Code"/>
+              </w:rPr>
+              <w:t xml:space="preserve"> </w:t>
+            </w:r>
+            <w:r>
+              <w:rPr>
+                <w:rStyle w:val="Code"/>
+              </w:rPr>
+              <w:t>&lt;</w:t>
+            </w:r>
+            <w:r>
+              <w:rPr>
+                <w:rStyle w:val="Code"/>
+                <w:i/>
+                <w:iCs/>
+              </w:rPr>
+              <w:t>n</w:t>
+            </w:r>
+            <w:r>
+              <w:rPr>
+                <w:rStyle w:val="Code"/>
+              </w:rPr>
+              <w:t>&gt;</w:t>
+            </w:r>
+          </w:p>
+        </w:tc>
+        <w:tc>
+          <w:tcPr>
+            <w:tcW w:w="6611" w:type="dxa"/>
+          </w:tcPr>
+          <w:p>
+            <w:pPr>
+              <w:keepNext/>
+              <w:keepLines/>
+              <w:cnfStyle w:val="000000000000" w:firstRow="0" w:lastRow="0" w:firstColumn="0" w:lastColumn="0" w:oddVBand="0" w:evenVBand="0" w:oddHBand="0" w:evenHBand="0" w:firstRowFirstColumn="0" w:firstRowLastColumn="0" w:lastRowFirstColumn="0" w:lastRowLastColumn="0"/>
+            </w:pPr>
+            <w:r>
+              <w:t xml:space="preserve">Goto code line, </w:t>
+            </w:r>
+            <w:r>
+              <w:rPr>
+                <w:i/>
+                <w:iCs/>
+              </w:rPr>
+              <w:t>n</w:t>
+            </w:r>
+            <w:r>
+              <w:t>=0..2</w:t>
             </w:r>
             <w:r>
               <w:rPr>
@@ -5181,15 +4549,7 @@
         <w:t xml:space="preserve"> = 0b10</w:t>
       </w:r>
       <w:r>
-        <w:t xml:space="preserve">10 = 0xa. Note that integers must be constrained to the natural or non-negative range, i.e. zero or more, and most of the time in the range </w:t>
-      </w:r>
-      <w:proofErr w:type="gramStart"/>
-      <w:r>
-        <w:t>0..</w:t>
-      </w:r>
-      <w:proofErr w:type="gramEnd"/>
-      <w:r>
-        <w:t>15, except for the last two row of the table above.</w:t>
+        <w:t>10 = 0xa. Note that integers must be constrained to the natural or non-negative range, i.e. zero or more, and most of the time in the range 0..15, except for the last two row of the table above.</w:t>
       </w:r>
     </w:p>
     <w:p>
@@ -5667,7 +5027,7 @@
               </wp:anchor>
             </w:drawing>
           </mc:Choice>
-          <mc:Fallback>
+          <mc:Fallback xmlns:w16du="http://schemas.microsoft.com/office/word/2023/wordml/word16du">
             <w:pict>
               <v:line w14:anchorId="178C10BF" id="Straight Connector 28" o:spid="_x0000_s1026" style="position:absolute;z-index:251695104;visibility:visible;mso-wrap-style:square;mso-width-percent:0;mso-height-percent:0;mso-wrap-distance-left:9pt;mso-wrap-distance-top:0;mso-wrap-distance-right:9pt;mso-wrap-distance-bottom:0;mso-position-horizontal:absolute;mso-position-horizontal-relative:text;mso-position-vertical:absolute;mso-position-vertical-relative:text;mso-width-percent:0;mso-height-percent:0;mso-width-relative:margin;mso-height-relative:margin" from="276.1pt,61.45pt" to="317.7pt,171.25pt" o:gfxdata="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" strokecolor="red" strokeweight="3pt">
                 <v:stroke joinstyle="miter"/>
@@ -5741,7 +5101,7 @@
               </wp:anchor>
             </w:drawing>
           </mc:Choice>
-          <mc:Fallback>
+          <mc:Fallback xmlns:w16du="http://schemas.microsoft.com/office/word/2023/wordml/word16du">
             <w:pict>
               <v:line w14:anchorId="0574D402" id="Straight Connector 29" o:spid="_x0000_s1026" style="position:absolute;flip:x;z-index:251697152;visibility:visible;mso-wrap-style:square;mso-width-percent:0;mso-height-percent:0;mso-wrap-distance-left:9pt;mso-wrap-distance-top:0;mso-wrap-distance-right:9pt;mso-wrap-distance-bottom:0;mso-position-horizontal:absolute;mso-position-horizontal-relative:text;mso-position-vertical:absolute;mso-position-vertical-relative:text;mso-width-percent:0;mso-height-percent:0;mso-width-relative:margin;mso-height-relative:margin" from="360.85pt,58.95pt" to="388.45pt,171.2pt" o:gfxdata="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" strokecolor="red" strokeweight="3pt">
                 <v:stroke joinstyle="miter"/>
@@ -5815,7 +5175,7 @@
               </wp:anchor>
             </w:drawing>
           </mc:Choice>
-          <mc:Fallback>
+          <mc:Fallback xmlns:w16du="http://schemas.microsoft.com/office/word/2023/wordml/word16du">
             <w:pict>
               <v:line w14:anchorId="31252BC8" id="Straight Connector 27" o:spid="_x0000_s1026" style="position:absolute;flip:y;z-index:251693056;visibility:visible;mso-wrap-style:square;mso-width-percent:0;mso-height-percent:0;mso-wrap-distance-left:9pt;mso-wrap-distance-top:0;mso-wrap-distance-right:9pt;mso-wrap-distance-bottom:0;mso-position-horizontal:absolute;mso-position-horizontal-relative:text;mso-position-vertical:absolute;mso-position-vertical-relative:text;mso-width-percent:0;mso-height-percent:0;mso-width-relative:margin;mso-height-relative:margin" from="181.25pt,224.5pt" to="349.05pt,387.05pt" o:gfxdata="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" strokecolor="red" strokeweight="3pt">
                 <v:stroke joinstyle="miter"/>
@@ -5897,7 +5257,7 @@
               </wp:anchor>
             </w:drawing>
           </mc:Choice>
-          <mc:Fallback>
+          <mc:Fallback xmlns:w16du="http://schemas.microsoft.com/office/word/2023/wordml/word16du">
             <w:pict>
               <v:oval w14:anchorId="1AA6BFCE" id="Oval 12" o:spid="_x0000_s1026" style="position:absolute;margin-left:312pt;margin-top:171.4pt;width:25pt;height:25pt;z-index:251692032;visibility:visible;mso-wrap-style:square;mso-width-percent:0;mso-height-percent:0;mso-wrap-distance-left:9pt;mso-wrap-distance-top:0;mso-wrap-distance-right:9pt;mso-wrap-distance-bottom:0;mso-position-horizontal:absolute;mso-position-horizontal-relative:text;mso-position-vertical:absolute;mso-position-vertical-relative:text;mso-width-percent:0;mso-height-percent:0;mso-width-relative:margin;mso-height-relative:margin;v-text-anchor:middle" o:gfxdata="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" filled="f" strokecolor="red" strokeweight="3pt">
                 <v:stroke joinstyle="miter"/>
@@ -5979,7 +5339,7 @@
               </wp:anchor>
             </w:drawing>
           </mc:Choice>
-          <mc:Fallback>
+          <mc:Fallback xmlns:w16du="http://schemas.microsoft.com/office/word/2023/wordml/word16du">
             <w:pict>
               <v:oval w14:anchorId="1CF8417D" id="Oval 8" o:spid="_x0000_s1026" style="position:absolute;margin-left:344.6pt;margin-top:203.4pt;width:25pt;height:25pt;z-index:251687936;visibility:visible;mso-wrap-style:square;mso-width-percent:0;mso-height-percent:0;mso-wrap-distance-left:9pt;mso-wrap-distance-top:0;mso-wrap-distance-right:9pt;mso-wrap-distance-bottom:0;mso-position-horizontal:absolute;mso-position-horizontal-relative:text;mso-position-vertical:absolute;mso-position-vertical-relative:text;mso-width-percent:0;mso-height-percent:0;mso-width-relative:margin;mso-height-relative:margin;v-text-anchor:middle" o:gfxdata="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" filled="f" strokecolor="red" strokeweight="3pt">
                 <v:stroke joinstyle="miter"/>
@@ -6061,7 +5421,7 @@
               </wp:anchor>
             </w:drawing>
           </mc:Choice>
-          <mc:Fallback>
+          <mc:Fallback xmlns:w16du="http://schemas.microsoft.com/office/word/2023/wordml/word16du">
             <w:pict>
               <v:oval w14:anchorId="01B7799E" id="Oval 9" o:spid="_x0000_s1026" style="position:absolute;margin-left:344.5pt;margin-top:171.4pt;width:25pt;height:25pt;z-index:251689984;visibility:visible;mso-wrap-style:square;mso-width-percent:0;mso-height-percent:0;mso-wrap-distance-left:9pt;mso-wrap-distance-top:0;mso-wrap-distance-right:9pt;mso-wrap-distance-bottom:0;mso-position-horizontal:absolute;mso-position-horizontal-relative:text;mso-position-vertical:absolute;mso-position-vertical-relative:text;mso-width-percent:0;mso-height-percent:0;mso-width-relative:margin;mso-height-relative:margin;v-text-anchor:middle" o:gfxdata="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" filled="f" strokecolor="red" strokeweight="3pt">
                 <v:stroke joinstyle="miter"/>
@@ -6153,7 +5513,7 @@
           </mc:Choice>
           <mc:Fallback>
             <w:pict>
-              <v:shape w14:anchorId="3C0499C5" id="Text Box 7" o:spid="_x0000_s1027" type="#_x0000_t202" style="position:absolute;left:0;text-align:left;margin-left:227.5pt;margin-top:36.4pt;width:85.5pt;height:25pt;z-index:251686912;visibility:visible;mso-wrap-style:square;mso-width-percent:0;mso-height-percent:0;mso-wrap-distance-left:9pt;mso-wrap-distance-top:0;mso-wrap-distance-right:9pt;mso-wrap-distance-bottom:0;mso-position-horizontal:absolute;mso-position-horizontal-relative:text;mso-position-vertical:absolute;mso-position-vertical-relative:text;mso-width-percent:0;mso-height-percent:0;mso-width-relative:margin;mso-height-relative:margin;v-text-anchor:top" o:gfxdata="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" filled="f" stroked="f" strokeweight=".5pt">
+              <v:shape w14:anchorId="3C0499C5" id="Text Box 7" o:spid="_x0000_s1027" type="#_x0000_t202" style="position:absolute;left:0;text-align:left;margin-left:227.5pt;margin-top:36.4pt;width:85.5pt;height:25pt;z-index:251686912;visibility:visible;mso-wrap-style:square;mso-width-percent:0;mso-height-percent:0;mso-wrap-distance-left:9pt;mso-wrap-distance-top:0;mso-wrap-distance-right:9pt;mso-wrap-distance-bottom:0;mso-position-horizontal:absolute;mso-position-horizontal-relative:text;mso-position-vertical:absolute;mso-position-vertical-relative:text;mso-width-percent:0;mso-height-percent:0;mso-width-relative:margin;mso-height-relative:margin;v-text-anchor:top" o:gfxdata="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" filled="f" stroked="f" strokeweight=".5pt">
                 <v:textbox>
                   <w:txbxContent>
                     <w:p>
@@ -6243,17 +5603,7 @@
                                 <w:sz w:val="32"/>
                                 <w:szCs w:val="32"/>
                               </w:rPr>
-                              <w:t>FPGA</w:t>
-                            </w:r>
-                            <w:r>
-                              <w:rPr>
-                                <w:b/>
-                                <w:bCs/>
-                                <w:color w:val="FF0000"/>
-                                <w:sz w:val="32"/>
-                                <w:szCs w:val="32"/>
-                              </w:rPr>
-                              <w:t xml:space="preserve"> Programmed</w:t>
+                              <w:t>FPGA Programmed</w:t>
                             </w:r>
                           </w:p>
                         </w:txbxContent>
@@ -6278,7 +5628,7 @@
           </mc:Choice>
           <mc:Fallback>
             <w:pict>
-              <v:shape w14:anchorId="0923BFFE" id="Text Box 4" o:spid="_x0000_s1028" type="#_x0000_t202" style="position:absolute;left:0;text-align:left;margin-left:322.5pt;margin-top:36.4pt;width:149.5pt;height:28pt;z-index:251684864;visibility:visible;mso-wrap-style:square;mso-width-percent:0;mso-height-percent:0;mso-wrap-distance-left:9pt;mso-wrap-distance-top:0;mso-wrap-distance-right:9pt;mso-wrap-distance-bottom:0;mso-position-horizontal:absolute;mso-position-horizontal-relative:text;mso-position-vertical:absolute;mso-position-vertical-relative:text;mso-width-percent:0;mso-height-percent:0;mso-width-relative:margin;mso-height-relative:margin;v-text-anchor:top" o:gfxdata="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" filled="f" stroked="f" strokeweight=".5pt">
+              <v:shape w14:anchorId="0923BFFE" id="Text Box 4" o:spid="_x0000_s1028" type="#_x0000_t202" style="position:absolute;left:0;text-align:left;margin-left:322.5pt;margin-top:36.4pt;width:149.5pt;height:28pt;z-index:251684864;visibility:visible;mso-wrap-style:square;mso-width-percent:0;mso-height-percent:0;mso-wrap-distance-left:9pt;mso-wrap-distance-top:0;mso-wrap-distance-right:9pt;mso-wrap-distance-bottom:0;mso-position-horizontal:absolute;mso-position-horizontal-relative:text;mso-position-vertical:absolute;mso-position-vertical-relative:text;mso-width-percent:0;mso-height-percent:0;mso-width-relative:margin;mso-height-relative:margin;v-text-anchor:top" o:gfxdata="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" filled="f" stroked="f" strokeweight=".5pt">
                 <v:textbox>
                   <w:txbxContent>
                     <w:p>
@@ -6300,17 +5650,7 @@
                           <w:sz w:val="32"/>
                           <w:szCs w:val="32"/>
                         </w:rPr>
-                        <w:t>FPGA</w:t>
-                      </w:r>
-                      <w:r>
-                        <w:rPr>
-                          <w:b/>
-                          <w:bCs/>
-                          <w:color w:val="FF0000"/>
-                          <w:sz w:val="32"/>
-                          <w:szCs w:val="32"/>
-                        </w:rPr>
-                        <w:t xml:space="preserve"> Programmed</w:t>
+                        <w:t>FPGA Programmed</w:t>
                       </w:r>
                     </w:p>
                   </w:txbxContent>
@@ -6403,7 +5743,7 @@
           </mc:Choice>
           <mc:Fallback>
             <w:pict>
-              <v:shape w14:anchorId="6C57470F" id="Text Box 2" o:spid="_x0000_s1029" type="#_x0000_t202" style="position:absolute;left:0;text-align:left;margin-left:131pt;margin-top:382.9pt;width:96.5pt;height:27pt;z-index:251682816;visibility:visible;mso-wrap-style:square;mso-width-percent:0;mso-height-percent:0;mso-wrap-distance-left:9pt;mso-wrap-distance-top:0;mso-wrap-distance-right:9pt;mso-wrap-distance-bottom:0;mso-position-horizontal:absolute;mso-position-horizontal-relative:text;mso-position-vertical:absolute;mso-position-vertical-relative:text;mso-width-percent:0;mso-height-percent:0;mso-width-relative:margin;mso-height-relative:margin;v-text-anchor:top" o:gfxdata="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" filled="f" stroked="f" strokeweight=".5pt">
+              <v:shape w14:anchorId="6C57470F" id="Text Box 2" o:spid="_x0000_s1029" type="#_x0000_t202" style="position:absolute;left:0;text-align:left;margin-left:131pt;margin-top:382.9pt;width:96.5pt;height:27pt;z-index:251682816;visibility:visible;mso-wrap-style:square;mso-width-percent:0;mso-height-percent:0;mso-wrap-distance-left:9pt;mso-wrap-distance-top:0;mso-wrap-distance-right:9pt;mso-wrap-distance-bottom:0;mso-position-horizontal:absolute;mso-position-horizontal-relative:text;mso-position-vertical:absolute;mso-position-vertical-relative:text;mso-width-percent:0;mso-height-percent:0;mso-width-relative:margin;mso-height-relative:margin;v-text-anchor:top" o:gfxdata="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" filled="f" stroked="f" strokeweight=".5pt">
                 <v:textbox>
                   <w:txbxContent>
                     <w:p>
@@ -6444,13 +5784,8 @@
       <w:r>
         <w:t xml:space="preserve"> </w:t>
       </w:r>
-      <w:proofErr w:type="spellStart"/>
-      <w:r>
-        <w:t>Pmod</w:t>
-      </w:r>
-      <w:proofErr w:type="spellEnd"/>
-      <w:r>
-        <w:t xml:space="preserve"> Connectors JB &amp; JC, upper row of pins</w:t>
+      <w:r>
+        <w:t>Pmod Connectors JB &amp; JC, upper row of pins</w:t>
       </w:r>
       <w:r>
         <w:t>.</w:t>
@@ -6734,7 +6069,7 @@
           </mc:Choice>
           <mc:Fallback>
             <w:pict>
-              <v:group w14:anchorId="08E68883" id="Group 19" o:spid="_x0000_s1030" style="position:absolute;margin-left:0;margin-top:11.35pt;width:483.6pt;height:444.45pt;z-index:251670528;mso-position-horizontal:center;mso-width-relative:margin;mso-height-relative:margin" coordsize="61417,56451" o:gfxdata="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">
+              <v:group w14:anchorId="08E68883" id="Group 19" o:spid="_x0000_s1030" style="position:absolute;margin-left:0;margin-top:11.35pt;width:483.6pt;height:444.45pt;z-index:251670528;mso-position-horizontal:center;mso-width-relative:margin;mso-height-relative:margin" coordsize="61417,56451" o:gfxdata="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